<commit_message>
fix : restoring the data of the form if it is un valid
</commit_message>
<xml_diff>
--- a/static/Template.docx
+++ b/static/Template.docx
@@ -18,15 +18,15 @@
       </w:tblPr>
       <w:tblGrid>
         <w:gridCol w:w="956"/>
-        <w:gridCol w:w="1111"/>
-        <w:gridCol w:w="390"/>
-        <w:gridCol w:w="2786"/>
-        <w:gridCol w:w="330"/>
-        <w:gridCol w:w="1849"/>
-        <w:gridCol w:w="886"/>
-        <w:gridCol w:w="85"/>
+        <w:gridCol w:w="1108"/>
+        <w:gridCol w:w="388"/>
+        <w:gridCol w:w="2782"/>
+        <w:gridCol w:w="329"/>
+        <w:gridCol w:w="1862"/>
+        <w:gridCol w:w="885"/>
+        <w:gridCol w:w="84"/>
         <w:gridCol w:w="849"/>
-        <w:gridCol w:w="1558"/>
+        <w:gridCol w:w="1557"/>
       </w:tblGrid>
       <w:tr>
         <w:trPr>
@@ -359,11 +359,15 @@
               <w:ind w:left="31"/>
               <w:rPr>
                 <w:rFonts w:ascii="Arial" w:hAnsi="Arial" w:cs="Arial"/>
+                <w:b/>
+                <w:bCs/>
               </w:rPr>
             </w:pPr>
             <w:r>
               <w:rPr>
                 <w:rFonts w:ascii="Arial" w:hAnsi="Arial" w:cs="Arial"/>
+                <w:b/>
+                <w:bCs/>
               </w:rPr>
               <w:t>INVOICE NO</w:t>
             </w:r>
@@ -384,6 +388,10 @@
             <w:pPr>
               <w:spacing w:after="0" w:line="240" w:lineRule="auto"/>
               <w:ind w:left="102"/>
+              <w:rPr>
+                <w:b/>
+                <w:bCs/>
+              </w:rPr>
             </w:pPr>
           </w:p>
         </w:tc>
@@ -425,11 +433,15 @@
               <w:ind w:left="31"/>
               <w:rPr>
                 <w:rFonts w:ascii="Arial" w:hAnsi="Arial" w:cs="Arial"/>
+                <w:b/>
+                <w:bCs/>
               </w:rPr>
             </w:pPr>
             <w:r>
               <w:rPr>
                 <w:rFonts w:ascii="Arial" w:hAnsi="Arial" w:cs="Arial"/>
+                <w:b/>
+                <w:bCs/>
               </w:rPr>
               <w:t>INVOICE DATE</w:t>
             </w:r>
@@ -449,6 +461,10 @@
           <w:p>
             <w:pPr>
               <w:spacing w:after="0" w:line="240" w:lineRule="auto"/>
+              <w:rPr>
+                <w:b/>
+                <w:bCs/>
+              </w:rPr>
             </w:pPr>
           </w:p>
         </w:tc>
@@ -497,11 +513,15 @@
               <w:ind w:left="31"/>
               <w:rPr>
                 <w:rFonts w:ascii="Arial" w:hAnsi="Arial" w:cs="Arial"/>
+                <w:b/>
+                <w:bCs/>
               </w:rPr>
             </w:pPr>
             <w:r>
               <w:rPr>
                 <w:rFonts w:ascii="Arial" w:hAnsi="Arial" w:cs="Arial"/>
+                <w:b/>
+                <w:bCs/>
               </w:rPr>
               <w:t>E-Way Bill No</w:t>
             </w:r>
@@ -522,6 +542,10 @@
             <w:pPr>
               <w:spacing w:after="0" w:line="240" w:lineRule="auto"/>
               <w:ind w:left="30"/>
+              <w:rPr>
+                <w:b/>
+                <w:bCs/>
+              </w:rPr>
             </w:pPr>
           </w:p>
         </w:tc>
@@ -564,11 +588,15 @@
               <w:ind w:left="30"/>
               <w:rPr>
                 <w:rFonts w:ascii="Arial" w:hAnsi="Arial" w:cs="Arial"/>
+                <w:b/>
+                <w:bCs/>
               </w:rPr>
             </w:pPr>
             <w:r>
               <w:rPr>
                 <w:rFonts w:ascii="Arial" w:hAnsi="Arial" w:cs="Arial"/>
+                <w:b/>
+                <w:bCs/>
               </w:rPr>
               <w:t>SHIPPING ADDRESS:</w:t>
             </w:r>
@@ -588,19 +616,24 @@
               <w:bottom w:val="single" w:sz="4" w:space="0" w:color="000000"/>
               <w:right w:val="single" w:sz="4" w:space="0" w:color="000000"/>
             </w:tcBorders>
+            <w:vAlign w:val="center"/>
           </w:tcPr>
           <w:p>
             <w:pPr>
               <w:spacing w:after="0" w:line="240" w:lineRule="auto"/>
               <w:ind w:left="35"/>
-              <w:jc w:val="both"/>
+              <w:jc w:val="center"/>
               <w:rPr>
                 <w:rFonts w:ascii="Arial" w:hAnsi="Arial" w:cs="Arial"/>
+                <w:b/>
+                <w:bCs/>
               </w:rPr>
             </w:pPr>
             <w:r>
               <w:rPr>
                 <w:rFonts w:ascii="Arial" w:hAnsi="Arial" w:cs="Arial"/>
+                <w:b/>
+                <w:bCs/>
               </w:rPr>
               <w:t>SI NO:</w:t>
             </w:r>
@@ -625,11 +658,15 @@
               <w:jc w:val="center"/>
               <w:rPr>
                 <w:rFonts w:ascii="Arial" w:hAnsi="Arial" w:cs="Arial"/>
+                <w:b/>
+                <w:bCs/>
               </w:rPr>
             </w:pPr>
             <w:r>
               <w:rPr>
                 <w:rFonts w:ascii="Arial" w:hAnsi="Arial" w:cs="Arial"/>
+                <w:b/>
+                <w:bCs/>
               </w:rPr>
               <w:t>Description of Goods</w:t>
             </w:r>
@@ -644,6 +681,7 @@
               <w:bottom w:val="single" w:sz="4" w:space="0" w:color="auto"/>
               <w:right w:val="single" w:sz="4" w:space="0" w:color="000000"/>
             </w:tcBorders>
+            <w:vAlign w:val="center"/>
           </w:tcPr>
           <w:p>
             <w:pPr>
@@ -652,11 +690,15 @@
               <w:jc w:val="center"/>
               <w:rPr>
                 <w:rFonts w:ascii="Arial" w:hAnsi="Arial" w:cs="Arial"/>
+                <w:b/>
+                <w:bCs/>
               </w:rPr>
             </w:pPr>
             <w:r>
               <w:rPr>
                 <w:rFonts w:ascii="Arial" w:hAnsi="Arial" w:cs="Arial"/>
+                <w:b/>
+                <w:bCs/>
               </w:rPr>
               <w:t>HSN/SAC</w:t>
             </w:r>
@@ -672,6 +714,7 @@
               <w:bottom w:val="single" w:sz="4" w:space="0" w:color="auto"/>
               <w:right w:val="single" w:sz="4" w:space="0" w:color="000000"/>
             </w:tcBorders>
+            <w:vAlign w:val="center"/>
           </w:tcPr>
           <w:p>
             <w:pPr>
@@ -680,11 +723,15 @@
               <w:jc w:val="center"/>
               <w:rPr>
                 <w:rFonts w:ascii="Arial" w:hAnsi="Arial" w:cs="Arial"/>
+                <w:b/>
+                <w:bCs/>
               </w:rPr>
             </w:pPr>
             <w:r>
               <w:rPr>
                 <w:rFonts w:ascii="Arial" w:hAnsi="Arial" w:cs="Arial"/>
+                <w:b/>
+                <w:bCs/>
               </w:rPr>
               <w:t>QTY</w:t>
             </w:r>
@@ -699,6 +746,7 @@
               <w:bottom w:val="single" w:sz="4" w:space="0" w:color="auto"/>
               <w:right w:val="single" w:sz="4" w:space="0" w:color="000000"/>
             </w:tcBorders>
+            <w:vAlign w:val="center"/>
           </w:tcPr>
           <w:p>
             <w:pPr>
@@ -707,29 +755,17 @@
               <w:jc w:val="center"/>
               <w:rPr>
                 <w:rFonts w:ascii="Arial" w:hAnsi="Arial" w:cs="Arial"/>
+                <w:b/>
+                <w:bCs/>
               </w:rPr>
             </w:pPr>
             <w:r>
               <w:rPr>
                 <w:rFonts w:ascii="Arial" w:hAnsi="Arial" w:cs="Arial"/>
+                <w:b/>
+                <w:bCs/>
               </w:rPr>
               <w:t>RATE</w:t>
-            </w:r>
-          </w:p>
-          <w:p>
-            <w:pPr>
-              <w:spacing w:after="0" w:line="240" w:lineRule="auto"/>
-              <w:rPr>
-                <w:sz w:val="28"/>
-                <w:szCs w:val="28"/>
-              </w:rPr>
-            </w:pPr>
-            <w:r>
-              <w:rPr>
-                <w:sz w:val="28"/>
-                <w:szCs w:val="28"/>
-              </w:rPr>
-              <w:t xml:space="preserve">  </w:t>
             </w:r>
           </w:p>
         </w:tc>
@@ -742,17 +778,23 @@
               <w:bottom w:val="single" w:sz="4" w:space="0" w:color="auto"/>
               <w:right w:val="single" w:sz="4" w:space="0" w:color="000000"/>
             </w:tcBorders>
-          </w:tcPr>
-          <w:p>
-            <w:pPr>
-              <w:spacing w:after="0" w:line="240" w:lineRule="auto"/>
+            <w:vAlign w:val="center"/>
+          </w:tcPr>
+          <w:p>
+            <w:pPr>
+              <w:spacing w:after="0" w:line="240" w:lineRule="auto"/>
+              <w:jc w:val="center"/>
               <w:rPr>
                 <w:rFonts w:ascii="Arial" w:hAnsi="Arial" w:cs="Arial"/>
+                <w:b/>
+                <w:bCs/>
               </w:rPr>
             </w:pPr>
             <w:r>
               <w:rPr>
                 <w:rFonts w:ascii="Arial" w:hAnsi="Arial" w:cs="Arial"/>
+                <w:b/>
+                <w:bCs/>
               </w:rPr>
               <w:t>AMOUNT</w:t>
             </w:r>
@@ -1256,6 +1298,7 @@
               <w:bottom w:val="single" w:sz="4" w:space="0" w:color="000000"/>
               <w:right w:val="single" w:sz="4" w:space="0" w:color="000000"/>
             </w:tcBorders>
+            <w:vAlign w:val="center"/>
           </w:tcPr>
           <w:p>
             <w:pPr>
@@ -1350,6 +1393,7 @@
               <w:bottom w:val="single" w:sz="4" w:space="0" w:color="000000"/>
               <w:right w:val="single" w:sz="4" w:space="0" w:color="000000"/>
             </w:tcBorders>
+            <w:vAlign w:val="center"/>
           </w:tcPr>
           <w:p>
             <w:pPr>
@@ -1445,6 +1489,7 @@
               <w:bottom w:val="single" w:sz="4" w:space="0" w:color="000000"/>
               <w:right w:val="single" w:sz="4" w:space="0" w:color="000000"/>
             </w:tcBorders>
+            <w:vAlign w:val="center"/>
           </w:tcPr>
           <w:p>
             <w:pPr>
@@ -1547,6 +1592,7 @@
               <w:bottom w:val="single" w:sz="4" w:space="0" w:color="000000"/>
               <w:right w:val="single" w:sz="4" w:space="0" w:color="000000"/>
             </w:tcBorders>
+            <w:vAlign w:val="center"/>
           </w:tcPr>
           <w:p>
             <w:pPr>
@@ -1554,9 +1600,10 @@
                 <w:tab w:val="left" w:pos="2295"/>
               </w:tabs>
               <w:spacing w:after="0" w:line="240" w:lineRule="auto"/>
-            </w:pPr>
-            <w:r>
-              <w:t xml:space="preserve">                                Integrated </w:t>
+              <w:jc w:val="right"/>
+            </w:pPr>
+            <w:r>
+              <w:t xml:space="preserve">Integrated </w:t>
             </w:r>
             <w:proofErr w:type="spellStart"/>
             <w:r>
@@ -1565,10 +1612,6 @@
             <w:proofErr w:type="spellEnd"/>
             <w:r>
               <w:t xml:space="preserve"> @</w:t>
-            </w:r>
-            <w:r>
-              <w:tab/>
-              <w:t xml:space="preserve"> </w:t>
             </w:r>
           </w:p>
         </w:tc>
@@ -1605,6 +1648,7 @@
               <w:bottom w:val="single" w:sz="4" w:space="0" w:color="000000"/>
               <w:right w:val="single" w:sz="4" w:space="0" w:color="000000"/>
             </w:tcBorders>
+            <w:vAlign w:val="center"/>
           </w:tcPr>
           <w:p>
             <w:pPr>
@@ -1663,6 +1707,14 @@
               </w:rPr>
               <w:t>Amount in Rupees</w:t>
             </w:r>
+            <w:r>
+              <w:rPr>
+                <w:rFonts w:ascii="Tahoma" w:eastAsia="Tahoma" w:hAnsi="Tahoma" w:cs="Tahoma"/>
+                <w:b/>
+                <w:sz w:val="20"/>
+              </w:rPr>
+              <w:t xml:space="preserve">      </w:t>
+            </w:r>
           </w:p>
         </w:tc>
         <w:tc>
@@ -1684,6 +1736,13 @@
                 <w:bCs/>
               </w:rPr>
             </w:pPr>
+            <w:r>
+              <w:rPr>
+                <w:b/>
+                <w:bCs/>
+              </w:rPr>
+              <w:t xml:space="preserve">  : </w:t>
+            </w:r>
           </w:p>
         </w:tc>
       </w:tr>
@@ -1708,11 +1767,15 @@
               <w:ind w:left="30"/>
               <w:rPr>
                 <w:rFonts w:asciiTheme="minorHAnsi" w:hAnsiTheme="minorHAnsi" w:cstheme="minorHAnsi"/>
+                <w:b/>
+                <w:bCs/>
               </w:rPr>
             </w:pPr>
             <w:r>
               <w:rPr>
                 <w:rFonts w:asciiTheme="minorHAnsi" w:hAnsiTheme="minorHAnsi" w:cstheme="minorHAnsi"/>
+                <w:b/>
+                <w:bCs/>
               </w:rPr>
               <w:t>Declaration:</w:t>
             </w:r>
@@ -1822,7 +1885,15 @@
               <w:rPr>
                 <w:lang w:val="en-GB"/>
               </w:rPr>
-              <w:t>For SRI MURGAN METAL</w:t>
+              <w:t xml:space="preserve">For </w:t>
+            </w:r>
+            <w:r>
+              <w:rPr>
+                <w:b/>
+                <w:bCs/>
+                <w:lang w:val="en-GB"/>
+              </w:rPr>
+              <w:t>SRI MURGAN METAL</w:t>
             </w:r>
           </w:p>
           <w:p>
@@ -1836,11 +1907,15 @@
               <w:ind w:right="135"/>
               <w:jc w:val="center"/>
               <w:rPr>
+                <w:b/>
+                <w:bCs/>
                 <w:lang w:val="en-GB"/>
               </w:rPr>
             </w:pPr>
             <w:r>
               <w:rPr>
+                <w:b/>
+                <w:bCs/>
                 <w:lang w:val="en-GB"/>
               </w:rPr>
               <w:t>Manager</w:t>
@@ -2609,10 +2684,6 @@
 </file>
 
 <file path=customXml/item1.xml><?xml version="1.0" encoding="utf-8"?>
-<b:Sources xmlns:b="http://schemas.openxmlformats.org/officeDocument/2006/bibliography" xmlns="http://schemas.openxmlformats.org/officeDocument/2006/bibliography" SelectedStyle="\APASixthEditionOfficeOnline.xsl" StyleName="APA" Version="6"/>
-</file>
-
-<file path=customXml/item2.xml><?xml version="1.0" encoding="utf-8"?>
 <s:customData xmlns="http://www.wps.cn/officeDocument/2013/wpsCustomData" xmlns:s="http://www.wps.cn/officeDocument/2013/wpsCustomData">
   <customSectProps/>
   <customShpExts>
@@ -2621,18 +2692,22 @@
 </s:customData>
 </file>
 
+<file path=customXml/item2.xml><?xml version="1.0" encoding="utf-8"?>
+<b:Sources xmlns:b="http://schemas.openxmlformats.org/officeDocument/2006/bibliography" xmlns="http://schemas.openxmlformats.org/officeDocument/2006/bibliography" SelectedStyle="\APASixthEditionOfficeOnline.xsl" StyleName="APA" Version="6"/>
+</file>
+
 <file path=customXml/itemProps1.xml><?xml version="1.0" encoding="utf-8"?>
+<ds:datastoreItem xmlns:ds="http://schemas.openxmlformats.org/officeDocument/2006/customXml" ds:itemID="{B1977F7D-205B-4081-913C-38D41E755F92}">
+  <ds:schemaRefs>
+    <ds:schemaRef ds:uri="http://www.wps.cn/officeDocument/2013/wpsCustomData"/>
+  </ds:schemaRefs>
+</ds:datastoreItem>
+</file>
+
+<file path=customXml/itemProps2.xml><?xml version="1.0" encoding="utf-8"?>
 <ds:datastoreItem xmlns:ds="http://schemas.openxmlformats.org/officeDocument/2006/customXml" ds:itemID="{38D12AE1-A741-4BC5-9144-2D32C60F5CFA}">
   <ds:schemaRefs>
     <ds:schemaRef ds:uri="http://schemas.openxmlformats.org/officeDocument/2006/bibliography"/>
   </ds:schemaRefs>
 </ds:datastoreItem>
-</file>
-
-<file path=customXml/itemProps2.xml><?xml version="1.0" encoding="utf-8"?>
-<ds:datastoreItem xmlns:ds="http://schemas.openxmlformats.org/officeDocument/2006/customXml" ds:itemID="{B1977F7D-205B-4081-913C-38D41E755F92}">
-  <ds:schemaRefs>
-    <ds:schemaRef ds:uri="http://www.wps.cn/officeDocument/2013/wpsCustomData"/>
-  </ds:schemaRefs>
-</ds:datastoreItem>
 </file>
</xml_diff>